<commit_message>
Update Manual for the CHARM tool.docx
</commit_message>
<xml_diff>
--- a/Tool/Manual for the CHARM tool.docx
+++ b/Tool/Manual for the CHARM tool.docx
@@ -36,6 +36,7 @@
     </w:p>
     <w:p>
       <w:pPr>
+        <w:jc w:val="both"/>
         <w:rPr>
           <w:rFonts w:ascii="Arial" w:hAnsi="Arial" w:cs="Arial"/>
           <w:lang w:val="en-GB"/>
@@ -76,7 +77,49 @@
           <w:rFonts w:ascii="Arial" w:hAnsi="Arial" w:cs="Arial"/>
           <w:lang w:val="en-GB"/>
         </w:rPr>
-        <w:t>eservoir Management) research project, which investigated the parameters, sediments, biofilm, cyanobacteria, greenhouse gases and social implications. This tool, as a conceptual model, is intended to provide an overview of the interrelationships and challenges of reservoir management in a case study perspective from Germany and be available to a broad audience and the public.</w:t>
+        <w:t xml:space="preserve">eservoir Management) research project, which investigated the parameters, sediments, biofilm, cyanobacteria, greenhouse gases and social implications. This tool, as a conceptual model, is intended to provide an overview of the interrelationships and challenges of reservoir management in </w:t>
+      </w:r>
+      <w:bookmarkStart w:id="0" w:name="_GoBack"/>
+      <w:bookmarkEnd w:id="0"/>
+      <w:r>
+        <w:rPr>
+          <w:rFonts w:ascii="Arial" w:hAnsi="Arial" w:cs="Arial"/>
+          <w:lang w:val="en-GB"/>
+        </w:rPr>
+        <w:t>a case study perspective from Germany and be available to a broad audience and the public.</w:t>
+      </w:r>
+    </w:p>
+    <w:p>
+      <w:pPr>
+        <w:jc w:val="both"/>
+        <w:rPr>
+          <w:rFonts w:ascii="Arial" w:hAnsi="Arial" w:cs="Arial"/>
+          <w:lang w:val="en-GB"/>
+        </w:rPr>
+      </w:pPr>
+    </w:p>
+    <w:p>
+      <w:pPr>
+        <w:jc w:val="both"/>
+        <w:rPr>
+          <w:rFonts w:ascii="Arial" w:hAnsi="Arial" w:cs="Arial"/>
+          <w:b/>
+          <w:sz w:val="24"/>
+          <w:szCs w:val="24"/>
+          <w:u w:val="single"/>
+          <w:lang w:val="en-GB"/>
+        </w:rPr>
+      </w:pPr>
+      <w:r>
+        <w:rPr>
+          <w:rFonts w:ascii="Arial" w:hAnsi="Arial" w:cs="Arial"/>
+          <w:b/>
+          <w:sz w:val="24"/>
+          <w:szCs w:val="24"/>
+          <w:u w:val="single"/>
+          <w:lang w:val="en-GB"/>
+        </w:rPr>
+        <w:t>Manual for navigating through the tool</w:t>
       </w:r>
     </w:p>
     <w:p>
@@ -538,16 +581,157 @@
           <w:bCs/>
           <w:lang w:val="en-GB"/>
         </w:rPr>
-        <w:t xml:space="preserve">The central part is containing a matrix of the most common environmental and legal issues concerning resertvoirs and displays interaction of the different items and influences. This can be understood as an information based, via Delphi questioning on the opinion of the experts of the CHARM research project. However, this list is not meant to be a holitic approach, but rather a case study of the reservoirs researched in  this project. The Matrix of the most common implications of reservoir management in a central European (or more specific German context) offers an opportunity to look into challenges and opportunities in operating water reservoirs. </w:t>
+        <w:t xml:space="preserve">The central part is containing a matrix of the most common environmental and legal issues concerning </w:t>
+      </w:r>
+      <w:r>
+        <w:rPr>
+          <w:rFonts w:ascii="Arial" w:hAnsi="Arial" w:cs="Arial"/>
+          <w:b/>
+          <w:bCs/>
+          <w:lang w:val="en-GB"/>
+        </w:rPr>
+        <w:t>reservoirs</w:t>
+      </w:r>
+      <w:r>
+        <w:rPr>
+          <w:rFonts w:ascii="Arial" w:hAnsi="Arial" w:cs="Arial"/>
+          <w:b/>
+          <w:bCs/>
+          <w:lang w:val="en-GB"/>
+        </w:rPr>
+        <w:t xml:space="preserve"> and displays interaction of the different items and influences. This can be understood as an information based, via Delphi questioning on the opinion of the experts of the CHARM research project. However, this list is not meant to be a </w:t>
+      </w:r>
+      <w:r>
+        <w:rPr>
+          <w:rFonts w:ascii="Arial" w:hAnsi="Arial" w:cs="Arial"/>
+          <w:b/>
+          <w:bCs/>
+          <w:lang w:val="en-GB"/>
+        </w:rPr>
+        <w:t>holistic</w:t>
+      </w:r>
+      <w:r>
+        <w:rPr>
+          <w:rFonts w:ascii="Arial" w:hAnsi="Arial" w:cs="Arial"/>
+          <w:b/>
+          <w:bCs/>
+          <w:lang w:val="en-GB"/>
+        </w:rPr>
+        <w:t xml:space="preserve"> approach, but rather a case study of the reservoirs researched in this project. The Matrix of the most common implications of reservoir management in a central European (or more specific German context) offers an opportunity to look into challenges and opportunities in operating water reservoirs. </w:t>
       </w:r>
     </w:p>
     <w:p>
       <w:pPr>
         <w:rPr>
           <w:rFonts w:ascii="Arial" w:hAnsi="Arial" w:cs="Arial"/>
+          <w:b/>
+          <w:bCs/>
           <w:lang w:val="en-GB"/>
         </w:rPr>
       </w:pPr>
+    </w:p>
+    <w:p>
+      <w:pPr>
+        <w:rPr>
+          <w:rFonts w:ascii="Arial" w:hAnsi="Arial" w:cs="Arial"/>
+          <w:b/>
+          <w:bCs/>
+          <w:sz w:val="24"/>
+          <w:szCs w:val="24"/>
+          <w:u w:val="single"/>
+          <w:lang w:val="en-GB"/>
+        </w:rPr>
+      </w:pPr>
+      <w:r>
+        <w:rPr>
+          <w:rFonts w:ascii="Arial" w:hAnsi="Arial" w:cs="Arial"/>
+          <w:b/>
+          <w:bCs/>
+          <w:sz w:val="24"/>
+          <w:szCs w:val="24"/>
+          <w:u w:val="single"/>
+          <w:lang w:val="en-GB"/>
+        </w:rPr>
+        <w:t xml:space="preserve">Manual for </w:t>
+      </w:r>
+      <w:r>
+        <w:rPr>
+          <w:rFonts w:ascii="Arial" w:hAnsi="Arial" w:cs="Arial"/>
+          <w:b/>
+          <w:bCs/>
+          <w:sz w:val="24"/>
+          <w:szCs w:val="24"/>
+          <w:u w:val="single"/>
+          <w:lang w:val="en-GB"/>
+        </w:rPr>
+        <w:t>Cross-Impact Matrix</w:t>
+      </w:r>
+    </w:p>
+    <w:p>
+      <w:pPr>
+        <w:jc w:val="both"/>
+        <w:rPr>
+          <w:rFonts w:ascii="Arial" w:hAnsi="Arial" w:cs="Arial"/>
+          <w:bCs/>
+          <w:lang w:val="en-GB"/>
+        </w:rPr>
+      </w:pPr>
+      <w:r>
+        <w:rPr>
+          <w:rFonts w:ascii="Arial" w:hAnsi="Arial" w:cs="Arial"/>
+          <w:bCs/>
+          <w:lang w:val="en-GB"/>
+        </w:rPr>
+        <w:t>The cross-impact matrix presents a descriptive summary of the implications and interactions found in the CHARM project and the researched case studies to gain an overview via the individual colour coding of the corresponding cells. To read the matrix, there is a cross impact from the y</w:t>
+      </w:r>
+      <w:r>
+        <w:rPr>
+          <w:rFonts w:ascii="Arial" w:hAnsi="Arial" w:cs="Arial"/>
+          <w:bCs/>
+          <w:lang w:val="en-GB"/>
+        </w:rPr>
+        <w:t xml:space="preserve"> (columns)</w:t>
+      </w:r>
+      <w:r>
+        <w:rPr>
+          <w:rFonts w:ascii="Arial" w:hAnsi="Arial" w:cs="Arial"/>
+          <w:bCs/>
+          <w:lang w:val="en-GB"/>
+        </w:rPr>
+        <w:t xml:space="preserve"> to the x</w:t>
+      </w:r>
+      <w:r>
+        <w:rPr>
+          <w:rFonts w:ascii="Arial" w:hAnsi="Arial" w:cs="Arial"/>
+          <w:bCs/>
+          <w:lang w:val="en-GB"/>
+        </w:rPr>
+        <w:t xml:space="preserve"> (rows)</w:t>
+      </w:r>
+      <w:r>
+        <w:rPr>
+          <w:rFonts w:ascii="Arial" w:hAnsi="Arial" w:cs="Arial"/>
+          <w:bCs/>
+          <w:lang w:val="en-GB"/>
+        </w:rPr>
+        <w:t xml:space="preserve"> axis</w:t>
+      </w:r>
+      <w:r>
+        <w:rPr>
+          <w:rFonts w:ascii="Arial" w:hAnsi="Arial" w:cs="Arial"/>
+          <w:bCs/>
+          <w:lang w:val="en-GB"/>
+        </w:rPr>
+        <w:t xml:space="preserve">. This means, the codes for the individual cells are always referring to these interactions. If you want to change the cells, simply fill in your individual interaction symbols according to the legend and the colour coding auto function will give you a comprehensive overview of the implications at your specific case study. If there are implications missing, that are important in your case, feel free to add it to the matrix. </w:t>
+      </w:r>
+    </w:p>
+    <w:p>
+      <w:pPr>
+        <w:rPr>
+          <w:rFonts w:ascii="Arial" w:hAnsi="Arial" w:cs="Arial"/>
+          <w:lang w:val="en-GB"/>
+        </w:rPr>
+      </w:pPr>
       <w:r>
         <w:rPr>
           <w:rFonts w:ascii="Arial" w:hAnsi="Arial" w:cs="Arial"/>
@@ -571,8 +755,6 @@
         </w:rPr>
         <w:t xml:space="preserve">(www.charm-bw.de) research project. </w:t>
       </w:r>
-      <w:bookmarkStart w:id="0" w:name="_GoBack"/>
-      <w:bookmarkEnd w:id="0"/>
     </w:p>
     <w:p>
       <w:pPr>
@@ -993,6 +1175,7 @@
   <w:style w:type="character" w:default="1" w:styleId="Absatz-Standardschriftart">
     <w:name w:val="Default Paragraph Font"/>
     <w:uiPriority w:val="1"/>
+    <w:semiHidden/>
     <w:unhideWhenUsed/>
   </w:style>
   <w:style w:type="table" w:default="1" w:styleId="NormaleTabelle">

</xml_diff>